<commit_message>
Modify strength of transformations and update document
</commit_message>
<xml_diff>
--- a/hw3/homework3_pdevasconcelloso_mjmcdonald.docx
+++ b/hw3/homework3_pdevasconcelloso_mjmcdonald.docx
@@ -58,15 +58,7 @@
     </w:p>
     <w:p>
       <w:r>
-        <w:t xml:space="preserve">Here is image </w:t>
-      </w:r>
-      <w:proofErr w:type="gramStart"/>
-      <w:r>
-        <w:t>A</w:t>
-      </w:r>
-      <w:proofErr w:type="gramEnd"/>
-      <w:r>
-        <w:t xml:space="preserve"> after scaling it up</w:t>
+        <w:t>Here is image A after scaling it up</w:t>
       </w:r>
       <w:r>
         <w:t xml:space="preserve"> to 34*34 and trimming the excess</w:t>
@@ -125,15 +117,7 @@
     </w:p>
     <w:p>
       <w:r>
-        <w:t xml:space="preserve">Here is image A after it was translated up </w:t>
-      </w:r>
-      <w:proofErr w:type="gramStart"/>
-      <w:r>
-        <w:t>2</w:t>
-      </w:r>
-      <w:proofErr w:type="gramEnd"/>
-      <w:r>
-        <w:t xml:space="preserve"> pixels:</w:t>
+        <w:t>Here is image A after it was translated up 2 pixels:</w:t>
       </w:r>
     </w:p>
     <w:p>
@@ -294,7 +278,13 @@
     </w:p>
     <w:p>
       <w:r>
-        <w:t>Here is image B after rotating it 30 degrees:</w:t>
+        <w:t xml:space="preserve">Here is image B after rotating it </w:t>
+      </w:r>
+      <w:r>
+        <w:t>25</w:t>
+      </w:r>
+      <w:r>
+        <w:t xml:space="preserve"> degrees:</w:t>
       </w:r>
     </w:p>
     <w:p>
@@ -347,11 +337,63 @@
           </wp:inline>
         </w:drawing>
       </w:r>
+    </w:p>
+    <w:p/>
+    <w:p>
+      <w:r>
+        <w:lastRenderedPageBreak/>
+        <w:t>Below</w:t>
+      </w:r>
+      <w:r>
+        <w:t xml:space="preserve"> is a screenshot of the results. The addition of the training set improved the accuracy slightly.</w:t>
+      </w:r>
       <w:bookmarkStart w:id="0" w:name="_GoBack"/>
       <w:bookmarkEnd w:id="0"/>
     </w:p>
+    <w:p>
+      <w:r>
+        <w:rPr>
+          <w:noProof/>
+        </w:rPr>
+        <w:drawing>
+          <wp:inline distT="0" distB="0" distL="0" distR="0" wp14:anchorId="57D0B7C9" wp14:editId="62D4D658">
+            <wp:extent cx="5943600" cy="1247775"/>
+            <wp:effectExtent l="0" t="0" r="0" b="9525"/>
+            <wp:docPr id="2" name="Picture 2"/>
+            <wp:cNvGraphicFramePr>
+              <a:graphicFrameLocks xmlns:a="http://schemas.openxmlformats.org/drawingml/2006/main" noChangeAspect="1"/>
+            </wp:cNvGraphicFramePr>
+            <a:graphic xmlns:a="http://schemas.openxmlformats.org/drawingml/2006/main">
+              <a:graphicData uri="http://schemas.openxmlformats.org/drawingml/2006/picture">
+                <pic:pic xmlns:pic="http://schemas.openxmlformats.org/drawingml/2006/picture">
+                  <pic:nvPicPr>
+                    <pic:cNvPr id="1" name=""/>
+                    <pic:cNvPicPr/>
+                  </pic:nvPicPr>
+                  <pic:blipFill>
+                    <a:blip r:embed="rId12"/>
+                    <a:stretch>
+                      <a:fillRect/>
+                    </a:stretch>
+                  </pic:blipFill>
+                  <pic:spPr>
+                    <a:xfrm>
+                      <a:off x="0" y="0"/>
+                      <a:ext cx="5943600" cy="1247775"/>
+                    </a:xfrm>
+                    <a:prstGeom prst="rect">
+                      <a:avLst/>
+                    </a:prstGeom>
+                  </pic:spPr>
+                </pic:pic>
+              </a:graphicData>
+            </a:graphic>
+          </wp:inline>
+        </w:drawing>
+      </w:r>
+    </w:p>
     <w:sectPr>
-      <w:headerReference w:type="default" r:id="rId12"/>
+      <w:headerReference w:type="default" r:id="rId13"/>
       <w:pgSz w:w="12240" w:h="15840"/>
       <w:pgMar w:top="1440" w:right="1440" w:bottom="1440" w:left="1440" w:header="720" w:footer="720" w:gutter="0"/>
       <w:cols w:space="720"/>

</xml_diff>